<commit_message>
strategie fait reste commentaire et factory
</commit_message>
<xml_diff>
--- a/TP2_patrons_Conception_A2025.docx
+++ b/TP2_patrons_Conception_A2025.docx
@@ -30,6 +30,52 @@
     </w:p>
     <w:p>
       <w:pPr>
+        <w:jc w:val="center"/>
+        <w:rPr>
+          <w:b/>
+          <w:sz w:val="28"/>
+          <w:lang w:val="fr-CA"/>
+        </w:rPr>
+      </w:pPr>
+    </w:p>
+    <w:p>
+      <w:pPr>
+        <w:jc w:val="center"/>
+        <w:rPr>
+          <w:b/>
+          <w:sz w:val="28"/>
+          <w:lang w:val="fr-CA"/>
+        </w:rPr>
+      </w:pPr>
+      <w:r>
+        <w:rPr>
+          <w:b/>
+          <w:sz w:val="28"/>
+          <w:lang w:val="fr-CA"/>
+        </w:rPr>
+        <w:t>Etudiant :Nguon Vy Daniel e6316729</w:t>
+      </w:r>
+    </w:p>
+    <w:p>
+      <w:pPr>
+        <w:jc w:val="center"/>
+        <w:rPr>
+          <w:b/>
+          <w:sz w:val="28"/>
+          <w:lang w:val="fr-CA"/>
+        </w:rPr>
+      </w:pPr>
+      <w:r>
+        <w:rPr>
+          <w:b/>
+          <w:sz w:val="28"/>
+          <w:lang w:val="fr-CA"/>
+        </w:rPr>
+        <w:t>Etudiant2 :</w:t>
+      </w:r>
+    </w:p>
+    <w:p>
+      <w:pPr>
         <w:rPr>
           <w:b/>
           <w:lang w:val="fr-CA"/>
@@ -459,19 +505,11 @@
       <w:r>
         <w:t>é</w:t>
       </w:r>
-      <w:proofErr w:type="spellStart"/>
       <w:r>
         <w:rPr>
           <w:lang w:val="en-CA"/>
         </w:rPr>
-        <w:t>gie</w:t>
-      </w:r>
-      <w:proofErr w:type="spellEnd"/>
-      <w:r>
-        <w:rPr>
-          <w:lang w:val="en-CA"/>
-        </w:rPr>
-        <w:t xml:space="preserve"> de</w:t>
+        <w:t>gie de</w:t>
       </w:r>
       <w:r>
         <w:rPr>
@@ -530,15 +568,7 @@
         <w:spacing w:after="160" w:line="259" w:lineRule="auto"/>
       </w:pPr>
       <w:r>
-        <w:t xml:space="preserve">Constructeur qui prend en paramètres (montant, </w:t>
-      </w:r>
-      <w:proofErr w:type="spellStart"/>
-      <w:r>
-        <w:t>modepayement</w:t>
-      </w:r>
-      <w:proofErr w:type="spellEnd"/>
-      <w:r>
-        <w:t>)</w:t>
+        <w:t>Constructeur qui prend en paramètres (montant, modepayement)</w:t>
       </w:r>
     </w:p>
     <w:p>
@@ -547,28 +577,7 @@
         <w:ind w:left="2160"/>
       </w:pPr>
       <w:r>
-        <w:t xml:space="preserve">Ce constructeur est appelé dans le cas où le client n’a pas présenté une carte de client. Dans ce constructeur, il faut juste initialiser les attributs et afficher le message « le payement par » + </w:t>
-      </w:r>
-      <w:proofErr w:type="spellStart"/>
-      <w:r>
-        <w:t>modepayement</w:t>
-      </w:r>
-      <w:proofErr w:type="spellEnd"/>
-      <w:proofErr w:type="gramStart"/>
-      <w:r>
-        <w:t>+  «</w:t>
-      </w:r>
-      <w:proofErr w:type="gramEnd"/>
-      <w:r>
-        <w:t> a été fait avec succès </w:t>
-      </w:r>
-      <w:proofErr w:type="gramStart"/>
-      <w:r>
-        <w:t>» .</w:t>
-      </w:r>
-      <w:proofErr w:type="gramEnd"/>
-      <w:r>
-        <w:t xml:space="preserve"> </w:t>
+        <w:t xml:space="preserve">Ce constructeur est appelé dans le cas où le client n’a pas présenté une carte de client. Dans ce constructeur, il faut juste initialiser les attributs et afficher le message « le payement par » + modepayement+  « a été fait avec succès » . </w:t>
       </w:r>
     </w:p>
     <w:p>
@@ -608,20 +617,8 @@
         <w:spacing w:after="160" w:line="259" w:lineRule="auto"/>
       </w:pPr>
       <w:r>
-        <w:t>Constructeur qui prend en paramètre (</w:t>
-      </w:r>
-      <w:proofErr w:type="spellStart"/>
-      <w:proofErr w:type="gramStart"/>
-      <w:r>
-        <w:t>montant,modepayement</w:t>
-      </w:r>
-      <w:proofErr w:type="gramEnd"/>
-      <w:r>
-        <w:t>,client</w:t>
-      </w:r>
-      <w:proofErr w:type="spellEnd"/>
-      <w:r>
-        <w:t>)</w:t>
+        <w:lastRenderedPageBreak/>
+        <w:t>Constructeur qui prend en paramètre (montant,modepayement,client)</w:t>
       </w:r>
     </w:p>
     <w:p>
@@ -636,14 +633,7 @@
         <w:rPr>
           <w:b/>
         </w:rPr>
-        <w:t xml:space="preserve">Le nombre de point ou le nombre de mile de ce dernier </w:t>
-      </w:r>
-      <w:r>
-        <w:rPr>
-          <w:b/>
-        </w:rPr>
-        <w:lastRenderedPageBreak/>
-        <w:t xml:space="preserve">est augmenté </w:t>
+        <w:t xml:space="preserve">Le nombre de point ou le nombre de mile de ce dernier est augmenté </w:t>
       </w:r>
       <w:r>
         <w:rPr>
@@ -737,13 +727,8 @@
         <w:t>A</w:t>
       </w:r>
       <w:r>
-        <w:t xml:space="preserve">dresse (par </w:t>
-      </w:r>
-      <w:proofErr w:type="gramStart"/>
-      <w:r>
-        <w:t>exemple,“</w:t>
-      </w:r>
-      <w:proofErr w:type="gramEnd"/>
+        <w:t>dresse (par exemple,“</w:t>
+      </w:r>
       <w:r>
         <w:t>3800</w:t>
       </w:r>
@@ -785,16 +770,11 @@
         </w:numPr>
         <w:spacing w:after="160" w:line="259" w:lineRule="auto"/>
       </w:pPr>
-      <w:proofErr w:type="gramStart"/>
       <w:r>
         <w:t>u</w:t>
       </w:r>
       <w:r>
-        <w:t>n</w:t>
-      </w:r>
-      <w:proofErr w:type="gramEnd"/>
-      <w:r>
-        <w:t xml:space="preserve"> constructeur, qui nécessite le </w:t>
+        <w:t xml:space="preserve">n constructeur, qui nécessite le </w:t>
       </w:r>
       <w:r>
         <w:t xml:space="preserve">nom et adresse du client. </w:t>
@@ -809,13 +789,8 @@
         </w:numPr>
         <w:spacing w:after="160" w:line="259" w:lineRule="auto"/>
       </w:pPr>
-      <w:proofErr w:type="gramStart"/>
-      <w:r>
-        <w:t>une</w:t>
-      </w:r>
-      <w:proofErr w:type="gramEnd"/>
-      <w:r>
-        <w:t xml:space="preserve"> méthode abstract nommée récompenser</w:t>
+      <w:r>
+        <w:t>une méthode abstract nommée récompenser</w:t>
       </w:r>
       <w:r>
         <w:t xml:space="preserve"> (</w:t>
@@ -847,15 +822,7 @@
         <w:spacing w:after="160" w:line="259" w:lineRule="auto"/>
       </w:pPr>
       <w:r>
-        <w:t xml:space="preserve">Classe </w:t>
-      </w:r>
-      <w:proofErr w:type="spellStart"/>
-      <w:r>
-        <w:t>airmiles</w:t>
-      </w:r>
-      <w:proofErr w:type="spellEnd"/>
-      <w:r>
-        <w:t> :</w:t>
+        <w:t>Classe airmiles :</w:t>
       </w:r>
     </w:p>
     <w:p>
@@ -867,21 +834,9 @@
         </w:numPr>
         <w:spacing w:after="160" w:line="259" w:lineRule="auto"/>
       </w:pPr>
-      <w:proofErr w:type="spellStart"/>
-      <w:r>
-        <w:t>Nombre_mile</w:t>
-      </w:r>
-      <w:proofErr w:type="spellEnd"/>
-      <w:proofErr w:type="gramStart"/>
-      <w:r>
-        <w:t> :</w:t>
-      </w:r>
-      <w:proofErr w:type="spellStart"/>
-      <w:r>
-        <w:t>float</w:t>
-      </w:r>
-      <w:proofErr w:type="spellEnd"/>
-      <w:proofErr w:type="gramEnd"/>
+      <w:r>
+        <w:t>Nombre_mile :float</w:t>
+      </w:r>
     </w:p>
     <w:p>
       <w:pPr>
@@ -893,15 +848,7 @@
         <w:spacing w:after="160" w:line="259" w:lineRule="auto"/>
       </w:pPr>
       <w:r>
-        <w:t xml:space="preserve">Et la définition de la fonction </w:t>
-      </w:r>
-      <w:proofErr w:type="gramStart"/>
-      <w:r>
-        <w:t>récompenser( Facture</w:t>
-      </w:r>
-      <w:proofErr w:type="gramEnd"/>
-      <w:r>
-        <w:t xml:space="preserve"> f) : afin de récompenser un client selon les stratégies citées dans le tableau 1.</w:t>
+        <w:t>Et la définition de la fonction récompenser( Facture f) : afin de récompenser un client selon les stratégies citées dans le tableau 1.</w:t>
       </w:r>
     </w:p>
     <w:p>
@@ -926,19 +873,9 @@
         </w:numPr>
         <w:spacing w:after="160" w:line="259" w:lineRule="auto"/>
       </w:pPr>
-      <w:proofErr w:type="spellStart"/>
-      <w:r>
-        <w:t>Nombre_point</w:t>
-      </w:r>
-      <w:proofErr w:type="spellEnd"/>
-      <w:r>
-        <w:t> :</w:t>
-      </w:r>
-      <w:proofErr w:type="spellStart"/>
-      <w:r>
-        <w:t>int</w:t>
-      </w:r>
-      <w:proofErr w:type="spellEnd"/>
+      <w:r>
+        <w:t>Nombre_point :int</w:t>
+      </w:r>
     </w:p>
     <w:p>
       <w:pPr>
@@ -950,23 +887,7 @@
         <w:spacing w:after="160" w:line="259" w:lineRule="auto"/>
       </w:pPr>
       <w:r>
-        <w:t xml:space="preserve">Et la définition de </w:t>
-      </w:r>
-      <w:proofErr w:type="gramStart"/>
-      <w:r>
-        <w:t>la  fonction</w:t>
-      </w:r>
-      <w:proofErr w:type="gramEnd"/>
-      <w:r>
-        <w:t xml:space="preserve"> </w:t>
-      </w:r>
-      <w:proofErr w:type="gramStart"/>
-      <w:r>
-        <w:t>récompenser( Facture</w:t>
-      </w:r>
-      <w:proofErr w:type="gramEnd"/>
-      <w:r>
-        <w:t xml:space="preserve"> f) : afin de récompenser un client selon les stratégies citées dans le tableau1.</w:t>
+        <w:t>Et la définition de la  fonction récompenser( Facture f) : afin de récompenser un client selon les stratégies citées dans le tableau1.</w:t>
       </w:r>
     </w:p>
     <w:p>
@@ -1071,24 +992,12 @@
       </w:r>
     </w:p>
     <w:p>
-      <w:pPr>
-        <w:rPr>
-          <w:lang w:val="en-CA"/>
-        </w:rPr>
-      </w:pPr>
-      <w:r>
+      <w:r>
+        <w:lastRenderedPageBreak/>
         <w:t xml:space="preserve">Cependant, les deux </w:t>
       </w:r>
       <w:r>
-        <w:t>sous cartes (</w:t>
-      </w:r>
-      <w:proofErr w:type="spellStart"/>
-      <w:r>
-        <w:t>airmiles</w:t>
-      </w:r>
-      <w:proofErr w:type="spellEnd"/>
-      <w:r>
-        <w:t xml:space="preserve"> et points)</w:t>
+        <w:t>sous cartes (airmiles et points)</w:t>
       </w:r>
       <w:r>
         <w:t xml:space="preserve"> ont leur propre moyen </w:t>
@@ -1129,56 +1038,34 @@
     </w:p>
     <w:p>
       <w:r>
-        <w:lastRenderedPageBreak/>
-        <w:t xml:space="preserve">Table </w:t>
-      </w:r>
-      <w:proofErr w:type="gramStart"/>
-      <w:r>
-        <w:t>1:</w:t>
-      </w:r>
-      <w:proofErr w:type="gramEnd"/>
+        <w:t xml:space="preserve">Table 1: </w:t>
+      </w:r>
+      <w:r>
+        <w:t xml:space="preserve">les stratégie de </w:t>
+      </w:r>
+      <w:r>
+        <w:t xml:space="preserve">récompense </w:t>
+      </w:r>
+      <w:r>
+        <w:t>selon</w:t>
+      </w:r>
+      <w:r>
+        <w:t xml:space="preserve"> le montant </w:t>
+      </w:r>
+      <w:r>
+        <w:t xml:space="preserve">et le mode </w:t>
+      </w:r>
+      <w:r>
+        <w:t xml:space="preserve">de </w:t>
+      </w:r>
+      <w:r>
+        <w:t>payement selon le type de carte</w:t>
+      </w:r>
       <w:r>
         <w:t xml:space="preserve"> </w:t>
       </w:r>
-      <w:proofErr w:type="gramStart"/>
-      <w:r>
-        <w:t>les stratégie</w:t>
-      </w:r>
-      <w:proofErr w:type="gramEnd"/>
-      <w:r>
-        <w:t xml:space="preserve"> de </w:t>
-      </w:r>
-      <w:r>
-        <w:t xml:space="preserve">récompense </w:t>
-      </w:r>
-      <w:r>
-        <w:t>selon</w:t>
-      </w:r>
-      <w:r>
-        <w:t xml:space="preserve"> le montant </w:t>
-      </w:r>
-      <w:r>
-        <w:t xml:space="preserve">et le mode </w:t>
-      </w:r>
-      <w:r>
-        <w:t xml:space="preserve">de </w:t>
-      </w:r>
-      <w:r>
-        <w:t>payement selon le type de carte</w:t>
-      </w:r>
-      <w:r>
-        <w:t xml:space="preserve"> </w:t>
-      </w:r>
-      <w:r>
-        <w:t xml:space="preserve">(point ou </w:t>
-      </w:r>
-      <w:proofErr w:type="spellStart"/>
-      <w:r>
-        <w:t>airmiles</w:t>
-      </w:r>
-      <w:proofErr w:type="spellEnd"/>
-      <w:r>
-        <w:t>)</w:t>
+      <w:r>
+        <w:t>(point ou airmiles)</w:t>
       </w:r>
       <w:r>
         <w:t>.</w:t>
@@ -1377,21 +1264,7 @@
               <w:rPr>
                 <w:lang w:val="en-CA"/>
               </w:rPr>
-              <w:t xml:space="preserve">1 </w:t>
-            </w:r>
-            <w:proofErr w:type="gramStart"/>
-            <w:r>
-              <w:rPr>
-                <w:lang w:val="en-CA"/>
-              </w:rPr>
-              <w:t>miles</w:t>
-            </w:r>
-            <w:proofErr w:type="gramEnd"/>
-            <w:r>
-              <w:rPr>
-                <w:lang w:val="en-CA"/>
-              </w:rPr>
-              <w:t xml:space="preserve"> pour 2$</w:t>
+              <w:t>1 miles pour 2$</w:t>
             </w:r>
             <w:r>
               <w:rPr>
@@ -1437,13 +1310,8 @@
       <w:r>
         <w:t xml:space="preserve">La définition de la fonction </w:t>
       </w:r>
-      <w:proofErr w:type="gramStart"/>
-      <w:r>
-        <w:t>récompenser(</w:t>
-      </w:r>
-      <w:proofErr w:type="gramEnd"/>
-      <w:r>
-        <w:t xml:space="preserve">facture f) </w:t>
+      <w:r>
+        <w:t xml:space="preserve">récompenser(facture f) </w:t>
       </w:r>
       <w:r>
         <w:t xml:space="preserve">des cartes clients n’est pas la responsabilité de la carte client. Quel est le principe (parmi les principes SOLID) qui a été violé ? </w:t>
@@ -1531,23 +1399,7 @@
                                 <w:highlight w:val="yellow"/>
                                 <w:lang w:val="fr-CA"/>
                               </w:rPr>
-                              <w:t xml:space="preserve">la classe </w:t>
-                            </w:r>
-                            <w:proofErr w:type="spellStart"/>
-                            <w:r>
-                              <w:rPr>
-                                <w:highlight w:val="yellow"/>
-                                <w:lang w:val="fr-CA"/>
-                              </w:rPr>
-                              <w:t>CarteClient</w:t>
-                            </w:r>
-                            <w:proofErr w:type="spellEnd"/>
-                            <w:r>
-                              <w:rPr>
-                                <w:highlight w:val="yellow"/>
-                                <w:lang w:val="fr-CA"/>
-                              </w:rPr>
-                              <w:t xml:space="preserve"> est </w:t>
+                              <w:t xml:space="preserve">la classe CarteClient est </w:t>
                             </w:r>
                             <w:r>
                               <w:rPr>
@@ -1605,23 +1457,7 @@
                           <w:highlight w:val="yellow"/>
                           <w:lang w:val="fr-CA"/>
                         </w:rPr>
-                        <w:t xml:space="preserve">la classe </w:t>
-                      </w:r>
-                      <w:proofErr w:type="spellStart"/>
-                      <w:r>
-                        <w:rPr>
-                          <w:highlight w:val="yellow"/>
-                          <w:lang w:val="fr-CA"/>
-                        </w:rPr>
-                        <w:t>CarteClient</w:t>
-                      </w:r>
-                      <w:proofErr w:type="spellEnd"/>
-                      <w:r>
-                        <w:rPr>
-                          <w:highlight w:val="yellow"/>
-                          <w:lang w:val="fr-CA"/>
-                        </w:rPr>
-                        <w:t xml:space="preserve"> est </w:t>
+                        <w:t xml:space="preserve">la classe CarteClient est </w:t>
                       </w:r>
                       <w:r>
                         <w:rPr>
@@ -2096,23 +1932,7 @@
                                 <w:highlight w:val="yellow"/>
                                 <w:lang w:val="fr-CA"/>
                               </w:rPr>
-                              <w:t xml:space="preserve">pense. Le SRP veut que chaque classe </w:t>
-                            </w:r>
-                            <w:proofErr w:type="gramStart"/>
-                            <w:r>
-                              <w:rPr>
-                                <w:highlight w:val="yellow"/>
-                                <w:lang w:val="fr-CA"/>
-                              </w:rPr>
-                              <w:t>est</w:t>
-                            </w:r>
-                            <w:proofErr w:type="gramEnd"/>
-                            <w:r>
-                              <w:rPr>
-                                <w:highlight w:val="yellow"/>
-                                <w:lang w:val="fr-CA"/>
-                              </w:rPr>
-                              <w:t xml:space="preserve"> une seule responsabilité.</w:t>
+                              <w:t>pense. Le SRP veut que chaque classe est une seule responsabilité.</w:t>
                             </w:r>
                           </w:p>
                         </w:txbxContent>
@@ -2173,23 +1993,7 @@
                           <w:highlight w:val="yellow"/>
                           <w:lang w:val="fr-CA"/>
                         </w:rPr>
-                        <w:t xml:space="preserve">pense. Le SRP veut que chaque classe </w:t>
-                      </w:r>
-                      <w:proofErr w:type="gramStart"/>
-                      <w:r>
-                        <w:rPr>
-                          <w:highlight w:val="yellow"/>
-                          <w:lang w:val="fr-CA"/>
-                        </w:rPr>
-                        <w:t>est</w:t>
-                      </w:r>
-                      <w:proofErr w:type="gramEnd"/>
-                      <w:r>
-                        <w:rPr>
-                          <w:highlight w:val="yellow"/>
-                          <w:lang w:val="fr-CA"/>
-                        </w:rPr>
-                        <w:t xml:space="preserve"> une seule responsabilité.</w:t>
+                        <w:t>pense. Le SRP veut que chaque classe est une seule responsabilité.</w:t>
                       </w:r>
                     </w:p>
                   </w:txbxContent>
@@ -2254,15 +2058,7 @@
         <w:jc w:val="both"/>
       </w:pPr>
       <w:r>
-        <w:t>Refaire la conception en respectant les principes Solid et en utilisant le patron de conception</w:t>
-      </w:r>
-      <w:proofErr w:type="gramStart"/>
-      <w:r>
-        <w:t xml:space="preserve"> «Stratégie</w:t>
-      </w:r>
-      <w:proofErr w:type="gramEnd"/>
-      <w:r>
-        <w:t xml:space="preserve">». </w:t>
+        <w:t xml:space="preserve">Refaire la conception en respectant les principes Solid et en utilisant le patron de conception «Stratégie». </w:t>
       </w:r>
     </w:p>
     <w:p>
@@ -2276,6 +2072,7 @@
         <w:jc w:val="both"/>
       </w:pPr>
       <w:r>
+        <w:lastRenderedPageBreak/>
         <w:t xml:space="preserve">Implémentez la nouvelle conception en utilisant java. </w:t>
       </w:r>
     </w:p>
@@ -2312,6 +2109,12 @@
         </w:rPr>
         <w:t>Pour le patron choisi :</w:t>
       </w:r>
+      <w:r>
+        <w:rPr>
+          <w:lang w:val="fr-CA"/>
+        </w:rPr>
+        <w:t>Factory</w:t>
+      </w:r>
     </w:p>
     <w:p>
       <w:pPr>
@@ -2355,19 +2158,11 @@
           <w:lang w:val="fr-CA"/>
         </w:rPr>
       </w:pPr>
-      <w:proofErr w:type="gramStart"/>
-      <w:r>
-        <w:rPr>
-          <w:lang w:val="fr-CA"/>
-        </w:rPr>
-        <w:t>quelles</w:t>
-      </w:r>
-      <w:proofErr w:type="gramEnd"/>
-      <w:r>
-        <w:rPr>
-          <w:lang w:val="fr-CA"/>
-        </w:rPr>
-        <w:t xml:space="preserve"> classes existantes seraient impactées ;</w:t>
+      <w:r>
+        <w:rPr>
+          <w:lang w:val="fr-CA"/>
+        </w:rPr>
+        <w:t>quelles classes existantes seraient impactées ;</w:t>
       </w:r>
     </w:p>
     <w:p>
@@ -2382,19 +2177,11 @@
           <w:lang w:val="fr-CA"/>
         </w:rPr>
       </w:pPr>
-      <w:proofErr w:type="gramStart"/>
-      <w:r>
-        <w:rPr>
-          <w:lang w:val="fr-CA"/>
-        </w:rPr>
-        <w:t>quelles</w:t>
-      </w:r>
-      <w:proofErr w:type="gramEnd"/>
-      <w:r>
-        <w:rPr>
-          <w:lang w:val="fr-CA"/>
-        </w:rPr>
-        <w:t xml:space="preserve"> nouvelles classes ou interfaces seraient ajoutées ;</w:t>
+      <w:r>
+        <w:rPr>
+          <w:lang w:val="fr-CA"/>
+        </w:rPr>
+        <w:t>quelles nouvelles classes ou interfaces seraient ajoutées ;</w:t>
       </w:r>
     </w:p>
     <w:p>
@@ -2409,19 +2196,11 @@
           <w:lang w:val="fr-CA"/>
         </w:rPr>
       </w:pPr>
-      <w:proofErr w:type="gramStart"/>
-      <w:r>
-        <w:rPr>
-          <w:lang w:val="fr-CA"/>
-        </w:rPr>
-        <w:t>quelles</w:t>
-      </w:r>
-      <w:proofErr w:type="gramEnd"/>
-      <w:r>
-        <w:rPr>
-          <w:lang w:val="fr-CA"/>
-        </w:rPr>
-        <w:t xml:space="preserve"> responsabilités seraient déplacées ou mieux isolées.</w:t>
+      <w:r>
+        <w:rPr>
+          <w:lang w:val="fr-CA"/>
+        </w:rPr>
+        <w:t>quelles responsabilités seraient déplacées ou mieux isolées.</w:t>
       </w:r>
     </w:p>
     <w:p>

</xml_diff>

<commit_message>
Modèle Factory fait mais pas de code juste le doc
</commit_message>
<xml_diff>
--- a/TP2_patrons_Conception_A2025.docx
+++ b/TP2_patrons_Conception_A2025.docx
@@ -47,13 +47,43 @@
           <w:lang w:val="fr-CA"/>
         </w:rPr>
       </w:pPr>
+      <w:proofErr w:type="spellStart"/>
       <w:r>
         <w:rPr>
           <w:b/>
           <w:sz w:val="28"/>
           <w:lang w:val="fr-CA"/>
         </w:rPr>
-        <w:t>Etudiant :Nguon Vy Daniel e6316729</w:t>
+        <w:t>Etudiant</w:t>
+      </w:r>
+      <w:proofErr w:type="spellEnd"/>
+      <w:proofErr w:type="gramStart"/>
+      <w:r>
+        <w:rPr>
+          <w:b/>
+          <w:sz w:val="28"/>
+          <w:lang w:val="fr-CA"/>
+        </w:rPr>
+        <w:t> :</w:t>
+      </w:r>
+      <w:proofErr w:type="spellStart"/>
+      <w:r>
+        <w:rPr>
+          <w:b/>
+          <w:sz w:val="28"/>
+          <w:lang w:val="fr-CA"/>
+        </w:rPr>
+        <w:t>Nguon</w:t>
+      </w:r>
+      <w:proofErr w:type="spellEnd"/>
+      <w:proofErr w:type="gramEnd"/>
+      <w:r>
+        <w:rPr>
+          <w:b/>
+          <w:sz w:val="28"/>
+          <w:lang w:val="fr-CA"/>
+        </w:rPr>
+        <w:t xml:space="preserve"> Vy Daniel e6316729</w:t>
       </w:r>
     </w:p>
     <w:p>
@@ -505,11 +535,19 @@
       <w:r>
         <w:t>é</w:t>
       </w:r>
-      <w:r>
-        <w:rPr>
-          <w:lang w:val="en-CA"/>
-        </w:rPr>
-        <w:t>gie de</w:t>
+      <w:proofErr w:type="spellStart"/>
+      <w:r>
+        <w:rPr>
+          <w:lang w:val="en-CA"/>
+        </w:rPr>
+        <w:t>gie</w:t>
+      </w:r>
+      <w:proofErr w:type="spellEnd"/>
+      <w:r>
+        <w:rPr>
+          <w:lang w:val="en-CA"/>
+        </w:rPr>
+        <w:t xml:space="preserve"> de</w:t>
       </w:r>
       <w:r>
         <w:rPr>
@@ -568,7 +606,15 @@
         <w:spacing w:after="160" w:line="259" w:lineRule="auto"/>
       </w:pPr>
       <w:r>
-        <w:t>Constructeur qui prend en paramètres (montant, modepayement)</w:t>
+        <w:t xml:space="preserve">Constructeur qui prend en paramètres (montant, </w:t>
+      </w:r>
+      <w:proofErr w:type="spellStart"/>
+      <w:r>
+        <w:t>modepayement</w:t>
+      </w:r>
+      <w:proofErr w:type="spellEnd"/>
+      <w:r>
+        <w:t>)</w:t>
       </w:r>
     </w:p>
     <w:p>
@@ -577,7 +623,28 @@
         <w:ind w:left="2160"/>
       </w:pPr>
       <w:r>
-        <w:t xml:space="preserve">Ce constructeur est appelé dans le cas où le client n’a pas présenté une carte de client. Dans ce constructeur, il faut juste initialiser les attributs et afficher le message « le payement par » + modepayement+  « a été fait avec succès » . </w:t>
+        <w:t xml:space="preserve">Ce constructeur est appelé dans le cas où le client n’a pas présenté une carte de client. Dans ce constructeur, il faut juste initialiser les attributs et afficher le message « le payement par » + </w:t>
+      </w:r>
+      <w:proofErr w:type="spellStart"/>
+      <w:r>
+        <w:t>modepayement</w:t>
+      </w:r>
+      <w:proofErr w:type="spellEnd"/>
+      <w:proofErr w:type="gramStart"/>
+      <w:r>
+        <w:t>+  «</w:t>
+      </w:r>
+      <w:proofErr w:type="gramEnd"/>
+      <w:r>
+        <w:t> a été fait avec succès </w:t>
+      </w:r>
+      <w:proofErr w:type="gramStart"/>
+      <w:r>
+        <w:t>» .</w:t>
+      </w:r>
+      <w:proofErr w:type="gramEnd"/>
+      <w:r>
+        <w:t xml:space="preserve"> </w:t>
       </w:r>
     </w:p>
     <w:p>
@@ -618,7 +685,20 @@
       </w:pPr>
       <w:r>
         <w:lastRenderedPageBreak/>
-        <w:t>Constructeur qui prend en paramètre (montant,modepayement,client)</w:t>
+        <w:t>Constructeur qui prend en paramètre (</w:t>
+      </w:r>
+      <w:proofErr w:type="spellStart"/>
+      <w:proofErr w:type="gramStart"/>
+      <w:r>
+        <w:t>montant,modepayement</w:t>
+      </w:r>
+      <w:proofErr w:type="gramEnd"/>
+      <w:r>
+        <w:t>,client</w:t>
+      </w:r>
+      <w:proofErr w:type="spellEnd"/>
+      <w:r>
+        <w:t>)</w:t>
       </w:r>
     </w:p>
     <w:p>
@@ -727,8 +807,13 @@
         <w:t>A</w:t>
       </w:r>
       <w:r>
-        <w:t>dresse (par exemple,“</w:t>
-      </w:r>
+        <w:t xml:space="preserve">dresse (par </w:t>
+      </w:r>
+      <w:proofErr w:type="gramStart"/>
+      <w:r>
+        <w:t>exemple,“</w:t>
+      </w:r>
+      <w:proofErr w:type="gramEnd"/>
       <w:r>
         <w:t>3800</w:t>
       </w:r>
@@ -770,11 +855,16 @@
         </w:numPr>
         <w:spacing w:after="160" w:line="259" w:lineRule="auto"/>
       </w:pPr>
+      <w:proofErr w:type="gramStart"/>
       <w:r>
         <w:t>u</w:t>
       </w:r>
       <w:r>
-        <w:t xml:space="preserve">n constructeur, qui nécessite le </w:t>
+        <w:t>n</w:t>
+      </w:r>
+      <w:proofErr w:type="gramEnd"/>
+      <w:r>
+        <w:t xml:space="preserve"> constructeur, qui nécessite le </w:t>
       </w:r>
       <w:r>
         <w:t xml:space="preserve">nom et adresse du client. </w:t>
@@ -789,8 +879,13 @@
         </w:numPr>
         <w:spacing w:after="160" w:line="259" w:lineRule="auto"/>
       </w:pPr>
-      <w:r>
-        <w:t>une méthode abstract nommée récompenser</w:t>
+      <w:proofErr w:type="gramStart"/>
+      <w:r>
+        <w:t>une</w:t>
+      </w:r>
+      <w:proofErr w:type="gramEnd"/>
+      <w:r>
+        <w:t xml:space="preserve"> méthode abstract nommée récompenser</w:t>
       </w:r>
       <w:r>
         <w:t xml:space="preserve"> (</w:t>
@@ -822,7 +917,15 @@
         <w:spacing w:after="160" w:line="259" w:lineRule="auto"/>
       </w:pPr>
       <w:r>
-        <w:t>Classe airmiles :</w:t>
+        <w:t xml:space="preserve">Classe </w:t>
+      </w:r>
+      <w:proofErr w:type="spellStart"/>
+      <w:r>
+        <w:t>airmiles</w:t>
+      </w:r>
+      <w:proofErr w:type="spellEnd"/>
+      <w:r>
+        <w:t> :</w:t>
       </w:r>
     </w:p>
     <w:p>
@@ -834,9 +937,21 @@
         </w:numPr>
         <w:spacing w:after="160" w:line="259" w:lineRule="auto"/>
       </w:pPr>
-      <w:r>
-        <w:t>Nombre_mile :float</w:t>
-      </w:r>
+      <w:proofErr w:type="spellStart"/>
+      <w:r>
+        <w:t>Nombre_mile</w:t>
+      </w:r>
+      <w:proofErr w:type="spellEnd"/>
+      <w:proofErr w:type="gramStart"/>
+      <w:r>
+        <w:t> :</w:t>
+      </w:r>
+      <w:proofErr w:type="spellStart"/>
+      <w:r>
+        <w:t>float</w:t>
+      </w:r>
+      <w:proofErr w:type="spellEnd"/>
+      <w:proofErr w:type="gramEnd"/>
     </w:p>
     <w:p>
       <w:pPr>
@@ -848,7 +963,15 @@
         <w:spacing w:after="160" w:line="259" w:lineRule="auto"/>
       </w:pPr>
       <w:r>
-        <w:t>Et la définition de la fonction récompenser( Facture f) : afin de récompenser un client selon les stratégies citées dans le tableau 1.</w:t>
+        <w:t xml:space="preserve">Et la définition de la fonction </w:t>
+      </w:r>
+      <w:proofErr w:type="gramStart"/>
+      <w:r>
+        <w:t>récompenser( Facture</w:t>
+      </w:r>
+      <w:proofErr w:type="gramEnd"/>
+      <w:r>
+        <w:t xml:space="preserve"> f) : afin de récompenser un client selon les stratégies citées dans le tableau 1.</w:t>
       </w:r>
     </w:p>
     <w:p>
@@ -873,9 +996,19 @@
         </w:numPr>
         <w:spacing w:after="160" w:line="259" w:lineRule="auto"/>
       </w:pPr>
-      <w:r>
-        <w:t>Nombre_point :int</w:t>
-      </w:r>
+      <w:proofErr w:type="spellStart"/>
+      <w:r>
+        <w:t>Nombre_point</w:t>
+      </w:r>
+      <w:proofErr w:type="spellEnd"/>
+      <w:r>
+        <w:t> :</w:t>
+      </w:r>
+      <w:proofErr w:type="spellStart"/>
+      <w:r>
+        <w:t>int</w:t>
+      </w:r>
+      <w:proofErr w:type="spellEnd"/>
     </w:p>
     <w:p>
       <w:pPr>
@@ -887,7 +1020,23 @@
         <w:spacing w:after="160" w:line="259" w:lineRule="auto"/>
       </w:pPr>
       <w:r>
-        <w:t>Et la définition de la  fonction récompenser( Facture f) : afin de récompenser un client selon les stratégies citées dans le tableau1.</w:t>
+        <w:t xml:space="preserve">Et la définition de </w:t>
+      </w:r>
+      <w:proofErr w:type="gramStart"/>
+      <w:r>
+        <w:t>la  fonction</w:t>
+      </w:r>
+      <w:proofErr w:type="gramEnd"/>
+      <w:r>
+        <w:t xml:space="preserve"> </w:t>
+      </w:r>
+      <w:proofErr w:type="gramStart"/>
+      <w:r>
+        <w:t>récompenser( Facture</w:t>
+      </w:r>
+      <w:proofErr w:type="gramEnd"/>
+      <w:r>
+        <w:t xml:space="preserve"> f) : afin de récompenser un client selon les stratégies citées dans le tableau1.</w:t>
       </w:r>
     </w:p>
     <w:p>
@@ -997,7 +1146,15 @@
         <w:t xml:space="preserve">Cependant, les deux </w:t>
       </w:r>
       <w:r>
-        <w:t>sous cartes (airmiles et points)</w:t>
+        <w:t>sous cartes (</w:t>
+      </w:r>
+      <w:proofErr w:type="spellStart"/>
+      <w:r>
+        <w:t>airmiles</w:t>
+      </w:r>
+      <w:proofErr w:type="spellEnd"/>
+      <w:r>
+        <w:t xml:space="preserve"> et points)</w:t>
       </w:r>
       <w:r>
         <w:t xml:space="preserve"> ont leur propre moyen </w:t>
@@ -1038,10 +1195,23 @@
     </w:p>
     <w:p>
       <w:r>
-        <w:t xml:space="preserve">Table 1: </w:t>
-      </w:r>
-      <w:r>
-        <w:t xml:space="preserve">les stratégie de </w:t>
+        <w:t xml:space="preserve">Table </w:t>
+      </w:r>
+      <w:proofErr w:type="gramStart"/>
+      <w:r>
+        <w:t>1:</w:t>
+      </w:r>
+      <w:proofErr w:type="gramEnd"/>
+      <w:r>
+        <w:t xml:space="preserve"> </w:t>
+      </w:r>
+      <w:proofErr w:type="gramStart"/>
+      <w:r>
+        <w:t>les stratégie</w:t>
+      </w:r>
+      <w:proofErr w:type="gramEnd"/>
+      <w:r>
+        <w:t xml:space="preserve"> de </w:t>
       </w:r>
       <w:r>
         <w:t xml:space="preserve">récompense </w:t>
@@ -1065,7 +1235,15 @@
         <w:t xml:space="preserve"> </w:t>
       </w:r>
       <w:r>
-        <w:t>(point ou airmiles)</w:t>
+        <w:t xml:space="preserve">(point ou </w:t>
+      </w:r>
+      <w:proofErr w:type="spellStart"/>
+      <w:r>
+        <w:t>airmiles</w:t>
+      </w:r>
+      <w:proofErr w:type="spellEnd"/>
+      <w:r>
+        <w:t>)</w:t>
       </w:r>
       <w:r>
         <w:t>.</w:t>
@@ -1264,7 +1442,21 @@
               <w:rPr>
                 <w:lang w:val="en-CA"/>
               </w:rPr>
-              <w:t>1 miles pour 2$</w:t>
+              <w:t xml:space="preserve">1 </w:t>
+            </w:r>
+            <w:proofErr w:type="gramStart"/>
+            <w:r>
+              <w:rPr>
+                <w:lang w:val="en-CA"/>
+              </w:rPr>
+              <w:t>miles</w:t>
+            </w:r>
+            <w:proofErr w:type="gramEnd"/>
+            <w:r>
+              <w:rPr>
+                <w:lang w:val="en-CA"/>
+              </w:rPr>
+              <w:t xml:space="preserve"> pour 2$</w:t>
             </w:r>
             <w:r>
               <w:rPr>
@@ -1310,8 +1502,13 @@
       <w:r>
         <w:t xml:space="preserve">La définition de la fonction </w:t>
       </w:r>
-      <w:r>
-        <w:t xml:space="preserve">récompenser(facture f) </w:t>
+      <w:proofErr w:type="gramStart"/>
+      <w:r>
+        <w:t>récompenser(</w:t>
+      </w:r>
+      <w:proofErr w:type="gramEnd"/>
+      <w:r>
+        <w:t xml:space="preserve">facture f) </w:t>
       </w:r>
       <w:r>
         <w:t xml:space="preserve">des cartes clients n’est pas la responsabilité de la carte client. Quel est le principe (parmi les principes SOLID) qui a été violé ? </w:t>
@@ -1399,7 +1596,23 @@
                                 <w:highlight w:val="yellow"/>
                                 <w:lang w:val="fr-CA"/>
                               </w:rPr>
-                              <w:t xml:space="preserve">la classe CarteClient est </w:t>
+                              <w:t xml:space="preserve">la classe </w:t>
+                            </w:r>
+                            <w:proofErr w:type="spellStart"/>
+                            <w:r>
+                              <w:rPr>
+                                <w:highlight w:val="yellow"/>
+                                <w:lang w:val="fr-CA"/>
+                              </w:rPr>
+                              <w:t>CarteClient</w:t>
+                            </w:r>
+                            <w:proofErr w:type="spellEnd"/>
+                            <w:r>
+                              <w:rPr>
+                                <w:highlight w:val="yellow"/>
+                                <w:lang w:val="fr-CA"/>
+                              </w:rPr>
+                              <w:t xml:space="preserve"> est </w:t>
                             </w:r>
                             <w:r>
                               <w:rPr>
@@ -1457,7 +1670,23 @@
                           <w:highlight w:val="yellow"/>
                           <w:lang w:val="fr-CA"/>
                         </w:rPr>
-                        <w:t xml:space="preserve">la classe CarteClient est </w:t>
+                        <w:t xml:space="preserve">la classe </w:t>
+                      </w:r>
+                      <w:proofErr w:type="spellStart"/>
+                      <w:r>
+                        <w:rPr>
+                          <w:highlight w:val="yellow"/>
+                          <w:lang w:val="fr-CA"/>
+                        </w:rPr>
+                        <w:t>CarteClient</w:t>
+                      </w:r>
+                      <w:proofErr w:type="spellEnd"/>
+                      <w:r>
+                        <w:rPr>
+                          <w:highlight w:val="yellow"/>
+                          <w:lang w:val="fr-CA"/>
+                        </w:rPr>
+                        <w:t xml:space="preserve"> est </w:t>
                       </w:r>
                       <w:r>
                         <w:rPr>
@@ -1932,7 +2161,23 @@
                                 <w:highlight w:val="yellow"/>
                                 <w:lang w:val="fr-CA"/>
                               </w:rPr>
-                              <w:t>pense. Le SRP veut que chaque classe est une seule responsabilité.</w:t>
+                              <w:t xml:space="preserve">pense. Le SRP veut que chaque classe </w:t>
+                            </w:r>
+                            <w:proofErr w:type="gramStart"/>
+                            <w:r>
+                              <w:rPr>
+                                <w:highlight w:val="yellow"/>
+                                <w:lang w:val="fr-CA"/>
+                              </w:rPr>
+                              <w:t>est</w:t>
+                            </w:r>
+                            <w:proofErr w:type="gramEnd"/>
+                            <w:r>
+                              <w:rPr>
+                                <w:highlight w:val="yellow"/>
+                                <w:lang w:val="fr-CA"/>
+                              </w:rPr>
+                              <w:t xml:space="preserve"> une seule responsabilité.</w:t>
                             </w:r>
                           </w:p>
                         </w:txbxContent>
@@ -1993,7 +2238,23 @@
                           <w:highlight w:val="yellow"/>
                           <w:lang w:val="fr-CA"/>
                         </w:rPr>
-                        <w:t>pense. Le SRP veut que chaque classe est une seule responsabilité.</w:t>
+                        <w:t xml:space="preserve">pense. Le SRP veut que chaque classe </w:t>
+                      </w:r>
+                      <w:proofErr w:type="gramStart"/>
+                      <w:r>
+                        <w:rPr>
+                          <w:highlight w:val="yellow"/>
+                          <w:lang w:val="fr-CA"/>
+                        </w:rPr>
+                        <w:t>est</w:t>
+                      </w:r>
+                      <w:proofErr w:type="gramEnd"/>
+                      <w:r>
+                        <w:rPr>
+                          <w:highlight w:val="yellow"/>
+                          <w:lang w:val="fr-CA"/>
+                        </w:rPr>
+                        <w:t xml:space="preserve"> une seule responsabilité.</w:t>
                       </w:r>
                     </w:p>
                   </w:txbxContent>
@@ -2058,7 +2319,15 @@
         <w:jc w:val="both"/>
       </w:pPr>
       <w:r>
-        <w:t xml:space="preserve">Refaire la conception en respectant les principes Solid et en utilisant le patron de conception «Stratégie». </w:t>
+        <w:t>Refaire la conception en respectant les principes Solid et en utilisant le patron de conception</w:t>
+      </w:r>
+      <w:proofErr w:type="gramStart"/>
+      <w:r>
+        <w:t xml:space="preserve"> «Stratégie</w:t>
+      </w:r>
+      <w:proofErr w:type="gramEnd"/>
+      <w:r>
+        <w:t xml:space="preserve">». </w:t>
       </w:r>
     </w:p>
     <w:p>
@@ -2107,14 +2376,24 @@
         <w:rPr>
           <w:lang w:val="fr-CA"/>
         </w:rPr>
-        <w:t>Pour le patron choisi :</w:t>
-      </w:r>
+        <w:t>Pour le patron choisi</w:t>
+      </w:r>
+      <w:proofErr w:type="gramStart"/>
+      <w:r>
+        <w:rPr>
+          <w:lang w:val="fr-CA"/>
+        </w:rPr>
+        <w:t xml:space="preserve"> :</w:t>
+      </w:r>
+      <w:proofErr w:type="spellStart"/>
       <w:r>
         <w:rPr>
           <w:lang w:val="fr-CA"/>
         </w:rPr>
         <w:t>Factory</w:t>
       </w:r>
+      <w:proofErr w:type="spellEnd"/>
+      <w:proofErr w:type="gramEnd"/>
     </w:p>
     <w:p>
       <w:pPr>
@@ -2129,6 +2408,147 @@
           <w:lang w:val="fr-CA"/>
         </w:rPr>
         <w:t>a) Nommez le patron et décrivez en quelques phrases le problème de conception qu’il permettrait de résoudre dans ce contexte (par exemple : création d’objets, extension des types de cartes, combinaison de plusieurs comportements, etc.).</w:t>
+      </w:r>
+    </w:p>
+    <w:p>
+      <w:pPr>
+        <w:spacing w:after="160" w:line="259" w:lineRule="auto"/>
+        <w:jc w:val="both"/>
+        <w:rPr>
+          <w:lang w:val="fr-CA"/>
+        </w:rPr>
+      </w:pPr>
+      <w:r>
+        <w:rPr>
+          <w:highlight w:val="yellow"/>
+          <w:lang w:val="fr-CA"/>
+        </w:rPr>
+        <w:t xml:space="preserve">Le patron </w:t>
+      </w:r>
+      <w:proofErr w:type="spellStart"/>
+      <w:r>
+        <w:rPr>
+          <w:highlight w:val="yellow"/>
+          <w:lang w:val="fr-CA"/>
+        </w:rPr>
+        <w:t>Factory</w:t>
+      </w:r>
+      <w:proofErr w:type="spellEnd"/>
+      <w:r>
+        <w:rPr>
+          <w:highlight w:val="yellow"/>
+          <w:lang w:val="fr-CA"/>
+        </w:rPr>
+        <w:t xml:space="preserve"> permet de réduire le couplage</w:t>
+      </w:r>
+      <w:r>
+        <w:rPr>
+          <w:highlight w:val="yellow"/>
+          <w:lang w:val="fr-CA"/>
+        </w:rPr>
+        <w:t>,</w:t>
+      </w:r>
+      <w:r>
+        <w:rPr>
+          <w:highlight w:val="yellow"/>
+          <w:lang w:val="fr-CA"/>
+        </w:rPr>
+        <w:t xml:space="preserve"> </w:t>
+      </w:r>
+      <w:r>
+        <w:rPr>
+          <w:highlight w:val="yellow"/>
+          <w:lang w:val="fr-CA"/>
+        </w:rPr>
+        <w:t>vu q</w:t>
+      </w:r>
+      <w:r>
+        <w:rPr>
+          <w:highlight w:val="yellow"/>
+          <w:lang w:val="fr-CA"/>
+        </w:rPr>
+        <w:t>u’on utilise une abstraction pour crée une instance et pas un</w:t>
+      </w:r>
+      <w:r>
+        <w:rPr>
+          <w:highlight w:val="yellow"/>
+          <w:lang w:val="fr-CA"/>
+        </w:rPr>
+        <w:t>e</w:t>
+      </w:r>
+      <w:r>
+        <w:rPr>
+          <w:highlight w:val="yellow"/>
+          <w:lang w:val="fr-CA"/>
+        </w:rPr>
+        <w:t xml:space="preserve"> classe concrète.</w:t>
+      </w:r>
+      <w:r>
+        <w:rPr>
+          <w:highlight w:val="yellow"/>
+          <w:lang w:val="fr-CA"/>
+        </w:rPr>
+        <w:t xml:space="preserve"> De plus il respecte le princip</w:t>
+      </w:r>
+      <w:r>
+        <w:rPr>
+          <w:highlight w:val="yellow"/>
+          <w:lang w:val="fr-CA"/>
+        </w:rPr>
+        <w:t>e Ouvert/Fermé un principe SOLID qu</w:t>
+      </w:r>
+      <w:r>
+        <w:rPr>
+          <w:highlight w:val="yellow"/>
+          <w:lang w:val="fr-CA"/>
+        </w:rPr>
+        <w:t xml:space="preserve">i dit </w:t>
+      </w:r>
+      <w:proofErr w:type="gramStart"/>
+      <w:r>
+        <w:rPr>
+          <w:highlight w:val="yellow"/>
+          <w:lang w:val="fr-CA"/>
+        </w:rPr>
+        <w:t>qu’un méthode</w:t>
+      </w:r>
+      <w:proofErr w:type="gramEnd"/>
+      <w:r>
+        <w:rPr>
+          <w:highlight w:val="yellow"/>
+          <w:lang w:val="fr-CA"/>
+        </w:rPr>
+        <w:t xml:space="preserve"> ne doit pas être modifier, mais doit permettre le cas de nouvelle méthode.</w:t>
+      </w:r>
+      <w:r>
+        <w:rPr>
+          <w:highlight w:val="yellow"/>
+          <w:lang w:val="fr-CA"/>
+        </w:rPr>
+        <w:t xml:space="preserve"> </w:t>
+      </w:r>
+      <w:r>
+        <w:rPr>
+          <w:highlight w:val="yellow"/>
+          <w:lang w:val="fr-CA"/>
+        </w:rPr>
+        <w:t xml:space="preserve">Exactement le cas de </w:t>
+      </w:r>
+      <w:proofErr w:type="spellStart"/>
+      <w:r>
+        <w:rPr>
+          <w:highlight w:val="yellow"/>
+          <w:lang w:val="fr-CA"/>
+        </w:rPr>
+        <w:t>Factory</w:t>
+      </w:r>
+      <w:proofErr w:type="spellEnd"/>
+      <w:r>
+        <w:rPr>
+          <w:highlight w:val="yellow"/>
+          <w:lang w:val="fr-CA"/>
+        </w:rPr>
+        <w:t xml:space="preserve"> vu que chaque méthode peut avoir un seul résultat.</w:t>
       </w:r>
     </w:p>
     <w:p>
@@ -2158,11 +2578,19 @@
           <w:lang w:val="fr-CA"/>
         </w:rPr>
       </w:pPr>
-      <w:r>
-        <w:rPr>
-          <w:lang w:val="fr-CA"/>
-        </w:rPr>
-        <w:t>quelles classes existantes seraient impactées ;</w:t>
+      <w:proofErr w:type="gramStart"/>
+      <w:r>
+        <w:rPr>
+          <w:lang w:val="fr-CA"/>
+        </w:rPr>
+        <w:t>quelles</w:t>
+      </w:r>
+      <w:proofErr w:type="gramEnd"/>
+      <w:r>
+        <w:rPr>
+          <w:lang w:val="fr-CA"/>
+        </w:rPr>
+        <w:t xml:space="preserve"> classes existantes seraient impactées ;</w:t>
       </w:r>
     </w:p>
     <w:p>
@@ -2177,11 +2605,19 @@
           <w:lang w:val="fr-CA"/>
         </w:rPr>
       </w:pPr>
-      <w:r>
-        <w:rPr>
-          <w:lang w:val="fr-CA"/>
-        </w:rPr>
-        <w:t>quelles nouvelles classes ou interfaces seraient ajoutées ;</w:t>
+      <w:proofErr w:type="gramStart"/>
+      <w:r>
+        <w:rPr>
+          <w:lang w:val="fr-CA"/>
+        </w:rPr>
+        <w:t>quelles</w:t>
+      </w:r>
+      <w:proofErr w:type="gramEnd"/>
+      <w:r>
+        <w:rPr>
+          <w:lang w:val="fr-CA"/>
+        </w:rPr>
+        <w:t xml:space="preserve"> nouvelles classes ou interfaces seraient ajoutées ;</w:t>
       </w:r>
     </w:p>
     <w:p>
@@ -2196,11 +2632,19 @@
           <w:lang w:val="fr-CA"/>
         </w:rPr>
       </w:pPr>
-      <w:r>
-        <w:rPr>
-          <w:lang w:val="fr-CA"/>
-        </w:rPr>
-        <w:t>quelles responsabilités seraient déplacées ou mieux isolées.</w:t>
+      <w:proofErr w:type="gramStart"/>
+      <w:r>
+        <w:rPr>
+          <w:lang w:val="fr-CA"/>
+        </w:rPr>
+        <w:t>quelles</w:t>
+      </w:r>
+      <w:proofErr w:type="gramEnd"/>
+      <w:r>
+        <w:rPr>
+          <w:lang w:val="fr-CA"/>
+        </w:rPr>
+        <w:t xml:space="preserve"> responsabilités seraient déplacées ou mieux isolées.</w:t>
       </w:r>
     </w:p>
     <w:p>
@@ -2213,8 +2657,158 @@
       </w:pPr>
       <w:r>
         <w:rPr>
-          <w:lang w:val="fr-CA"/>
-        </w:rPr>
+          <w:highlight w:val="yellow"/>
+          <w:lang w:val="fr-CA"/>
+        </w:rPr>
+        <w:t xml:space="preserve">Les </w:t>
+      </w:r>
+      <w:r>
+        <w:rPr>
+          <w:highlight w:val="yellow"/>
+          <w:lang w:val="fr-CA"/>
+        </w:rPr>
+        <w:t xml:space="preserve">classe Paiement* serait affecté </w:t>
+      </w:r>
+      <w:r>
+        <w:rPr>
+          <w:highlight w:val="yellow"/>
+          <w:lang w:val="fr-CA"/>
+        </w:rPr>
+        <w:t xml:space="preserve">vu que </w:t>
+      </w:r>
+      <w:r>
+        <w:rPr>
+          <w:highlight w:val="yellow"/>
+          <w:lang w:val="fr-CA"/>
+        </w:rPr>
+        <w:t xml:space="preserve">la création d’instance ne sera plus faite par eux </w:t>
+      </w:r>
+      <w:r>
+        <w:rPr>
+          <w:highlight w:val="yellow"/>
+          <w:lang w:val="fr-CA"/>
+        </w:rPr>
+        <w:t xml:space="preserve">tout </w:t>
+      </w:r>
+      <w:proofErr w:type="spellStart"/>
+      <w:r>
+        <w:rPr>
+          <w:highlight w:val="yellow"/>
+          <w:lang w:val="fr-CA"/>
+        </w:rPr>
+        <w:t>sela</w:t>
+      </w:r>
+      <w:proofErr w:type="spellEnd"/>
+      <w:r>
+        <w:rPr>
+          <w:highlight w:val="yellow"/>
+          <w:lang w:val="fr-CA"/>
+        </w:rPr>
+        <w:t xml:space="preserve"> serait géré par une autre classe </w:t>
+      </w:r>
+      <w:r>
+        <w:rPr>
+          <w:highlight w:val="yellow"/>
+          <w:lang w:val="fr-CA"/>
+        </w:rPr>
+        <w:t>comme « </w:t>
+      </w:r>
+      <w:proofErr w:type="spellStart"/>
+      <w:r>
+        <w:rPr>
+          <w:highlight w:val="yellow"/>
+          <w:lang w:val="fr-CA"/>
+        </w:rPr>
+        <w:t>ModePaiementFactory</w:t>
+      </w:r>
+      <w:proofErr w:type="spellEnd"/>
+      <w:r>
+        <w:rPr>
+          <w:highlight w:val="yellow"/>
+          <w:lang w:val="fr-CA"/>
+        </w:rPr>
+        <w:t> ». La création d’instance des mode</w:t>
+      </w:r>
+      <w:r>
+        <w:rPr>
+          <w:highlight w:val="yellow"/>
+          <w:lang w:val="fr-CA"/>
+        </w:rPr>
+        <w:t>s</w:t>
+      </w:r>
+      <w:r>
+        <w:rPr>
+          <w:highlight w:val="yellow"/>
+          <w:lang w:val="fr-CA"/>
+        </w:rPr>
+        <w:t xml:space="preserve"> de paiement sera maintenant </w:t>
+      </w:r>
+      <w:proofErr w:type="gramStart"/>
+      <w:r>
+        <w:rPr>
+          <w:highlight w:val="yellow"/>
+          <w:lang w:val="fr-CA"/>
+        </w:rPr>
+        <w:t>géré</w:t>
+      </w:r>
+      <w:proofErr w:type="gramEnd"/>
+      <w:r>
+        <w:rPr>
+          <w:highlight w:val="yellow"/>
+          <w:lang w:val="fr-CA"/>
+        </w:rPr>
+        <w:t xml:space="preserve"> par la classe </w:t>
+      </w:r>
+      <w:r>
+        <w:rPr>
+          <w:highlight w:val="yellow"/>
+          <w:lang w:val="fr-CA"/>
+        </w:rPr>
+        <w:t>« </w:t>
+      </w:r>
+      <w:proofErr w:type="spellStart"/>
+      <w:r>
+        <w:rPr>
+          <w:highlight w:val="yellow"/>
+          <w:lang w:val="fr-CA"/>
+        </w:rPr>
+        <w:t>ModePaiementFactory</w:t>
+      </w:r>
+      <w:proofErr w:type="spellEnd"/>
+      <w:r>
+        <w:rPr>
+          <w:highlight w:val="yellow"/>
+          <w:lang w:val="fr-CA"/>
+        </w:rPr>
+        <w:t> ».</w:t>
+      </w:r>
+    </w:p>
+    <w:p>
+      <w:pPr>
+        <w:rPr>
+          <w:lang w:val="fr-CA"/>
+        </w:rPr>
+      </w:pPr>
+      <w:r>
+        <w:rPr>
+          <w:lang w:val="fr-CA"/>
+        </w:rPr>
+        <w:br w:type="page"/>
+      </w:r>
+    </w:p>
+    <w:p>
+      <w:pPr>
+        <w:spacing w:after="160" w:line="259" w:lineRule="auto"/>
+        <w:jc w:val="both"/>
+        <w:rPr>
+          <w:lang w:val="fr-CA"/>
+        </w:rPr>
+      </w:pPr>
+      <w:r>
+        <w:rPr>
+          <w:lang w:val="fr-CA"/>
+        </w:rPr>
+        <w:lastRenderedPageBreak/>
         <w:t>c) Donnez un exemple concret d’évolution du système (par exemple : ajout d’un nouveau type de carte, d’une règle de récompense spéciale pour certaines périodes, d’un nouveau moyen de paiement, etc.) et expliquez en quoi l’utilisation de ce patron rend cette évolution plus simple et plus conforme aux principes SOLID.</w:t>
       </w:r>
     </w:p>
@@ -2226,11 +2820,910 @@
           <w:lang w:val="fr-CA"/>
         </w:rPr>
       </w:pPr>
-      <w:r>
-        <w:rPr>
-          <w:lang w:val="fr-CA"/>
-        </w:rPr>
-        <w:t xml:space="preserve">d) Discutez brièvement des limites ou des coûts de ce patron dans ce contexte </w:t>
+      <w:proofErr w:type="gramStart"/>
+      <w:r>
+        <w:rPr>
+          <w:lang w:val="fr-CA"/>
+        </w:rPr>
+        <w:t>import</w:t>
+      </w:r>
+      <w:proofErr w:type="gramEnd"/>
+      <w:r>
+        <w:rPr>
+          <w:lang w:val="fr-CA"/>
+        </w:rPr>
+        <w:t xml:space="preserve"> </w:t>
+      </w:r>
+      <w:proofErr w:type="spellStart"/>
+      <w:proofErr w:type="gramStart"/>
+      <w:r>
+        <w:rPr>
+          <w:lang w:val="fr-CA"/>
+        </w:rPr>
+        <w:t>java.util</w:t>
+      </w:r>
+      <w:proofErr w:type="gramEnd"/>
+      <w:r>
+        <w:rPr>
+          <w:lang w:val="fr-CA"/>
+        </w:rPr>
+        <w:t>.HashMap</w:t>
+      </w:r>
+      <w:proofErr w:type="spellEnd"/>
+      <w:r>
+        <w:rPr>
+          <w:lang w:val="fr-CA"/>
+        </w:rPr>
+        <w:t>;</w:t>
+      </w:r>
+    </w:p>
+    <w:p>
+      <w:pPr>
+        <w:spacing w:after="160" w:line="259" w:lineRule="auto"/>
+        <w:jc w:val="both"/>
+        <w:rPr>
+          <w:lang w:val="fr-CA"/>
+        </w:rPr>
+      </w:pPr>
+      <w:proofErr w:type="gramStart"/>
+      <w:r>
+        <w:rPr>
+          <w:lang w:val="fr-CA"/>
+        </w:rPr>
+        <w:t>import</w:t>
+      </w:r>
+      <w:proofErr w:type="gramEnd"/>
+      <w:r>
+        <w:rPr>
+          <w:lang w:val="fr-CA"/>
+        </w:rPr>
+        <w:t xml:space="preserve"> </w:t>
+      </w:r>
+      <w:proofErr w:type="spellStart"/>
+      <w:proofErr w:type="gramStart"/>
+      <w:r>
+        <w:rPr>
+          <w:lang w:val="fr-CA"/>
+        </w:rPr>
+        <w:t>java.util</w:t>
+      </w:r>
+      <w:proofErr w:type="gramEnd"/>
+      <w:r>
+        <w:rPr>
+          <w:lang w:val="fr-CA"/>
+        </w:rPr>
+        <w:t>.Map</w:t>
+      </w:r>
+      <w:proofErr w:type="spellEnd"/>
+      <w:r>
+        <w:rPr>
+          <w:lang w:val="fr-CA"/>
+        </w:rPr>
+        <w:t>;</w:t>
+      </w:r>
+    </w:p>
+    <w:p>
+      <w:pPr>
+        <w:spacing w:after="160" w:line="259" w:lineRule="auto"/>
+        <w:jc w:val="both"/>
+        <w:rPr>
+          <w:lang w:val="en-CA"/>
+        </w:rPr>
+      </w:pPr>
+      <w:r>
+        <w:rPr>
+          <w:lang w:val="en-CA"/>
+        </w:rPr>
+        <w:t xml:space="preserve">import </w:t>
+      </w:r>
+      <w:proofErr w:type="spellStart"/>
+      <w:proofErr w:type="gramStart"/>
+      <w:r>
+        <w:rPr>
+          <w:lang w:val="en-CA"/>
+        </w:rPr>
+        <w:t>java.util</w:t>
+      </w:r>
+      <w:proofErr w:type="gramEnd"/>
+      <w:r>
+        <w:rPr>
+          <w:lang w:val="en-CA"/>
+        </w:rPr>
+        <w:t>.</w:t>
+      </w:r>
+      <w:proofErr w:type="gramStart"/>
+      <w:r>
+        <w:rPr>
+          <w:lang w:val="en-CA"/>
+        </w:rPr>
+        <w:t>function.Supplier</w:t>
+      </w:r>
+      <w:proofErr w:type="spellEnd"/>
+      <w:proofErr w:type="gramEnd"/>
+      <w:r>
+        <w:rPr>
+          <w:lang w:val="en-CA"/>
+        </w:rPr>
+        <w:t>;</w:t>
+      </w:r>
+    </w:p>
+    <w:p>
+      <w:pPr>
+        <w:spacing w:after="160" w:line="259" w:lineRule="auto"/>
+        <w:jc w:val="both"/>
+        <w:rPr>
+          <w:lang w:val="en-CA"/>
+        </w:rPr>
+      </w:pPr>
+    </w:p>
+    <w:p>
+      <w:pPr>
+        <w:spacing w:after="160" w:line="259" w:lineRule="auto"/>
+        <w:jc w:val="both"/>
+        <w:rPr>
+          <w:lang w:val="en-CA"/>
+        </w:rPr>
+      </w:pPr>
+      <w:r>
+        <w:rPr>
+          <w:lang w:val="en-CA"/>
+        </w:rPr>
+        <w:t xml:space="preserve">public class </w:t>
+      </w:r>
+      <w:proofErr w:type="spellStart"/>
+      <w:r>
+        <w:rPr>
+          <w:lang w:val="en-CA"/>
+        </w:rPr>
+        <w:t>ModePaiementFactory</w:t>
+      </w:r>
+      <w:proofErr w:type="spellEnd"/>
+      <w:r>
+        <w:rPr>
+          <w:lang w:val="en-CA"/>
+        </w:rPr>
+        <w:t xml:space="preserve"> {</w:t>
+      </w:r>
+    </w:p>
+    <w:p>
+      <w:pPr>
+        <w:spacing w:after="160" w:line="259" w:lineRule="auto"/>
+        <w:jc w:val="both"/>
+        <w:rPr>
+          <w:lang w:val="en-CA"/>
+        </w:rPr>
+      </w:pPr>
+    </w:p>
+    <w:p>
+      <w:pPr>
+        <w:spacing w:after="160" w:line="259" w:lineRule="auto"/>
+        <w:jc w:val="both"/>
+        <w:rPr>
+          <w:lang w:val="en-CA"/>
+        </w:rPr>
+      </w:pPr>
+      <w:r>
+        <w:rPr>
+          <w:lang w:val="en-CA"/>
+        </w:rPr>
+        <w:t xml:space="preserve">    private static Map&lt;String, Supplier&lt;</w:t>
+      </w:r>
+      <w:proofErr w:type="spellStart"/>
+      <w:r>
+        <w:rPr>
+          <w:lang w:val="en-CA"/>
+        </w:rPr>
+        <w:t>ModePaiement</w:t>
+      </w:r>
+      <w:proofErr w:type="spellEnd"/>
+      <w:r>
+        <w:rPr>
+          <w:lang w:val="en-CA"/>
+        </w:rPr>
+        <w:t>&gt;&gt; registry = new HashMap&lt;</w:t>
+      </w:r>
+      <w:proofErr w:type="gramStart"/>
+      <w:r>
+        <w:rPr>
+          <w:lang w:val="en-CA"/>
+        </w:rPr>
+        <w:t>&gt;();</w:t>
+      </w:r>
+      <w:proofErr w:type="gramEnd"/>
+    </w:p>
+    <w:p>
+      <w:pPr>
+        <w:spacing w:after="160" w:line="259" w:lineRule="auto"/>
+        <w:jc w:val="both"/>
+        <w:rPr>
+          <w:lang w:val="en-CA"/>
+        </w:rPr>
+      </w:pPr>
+    </w:p>
+    <w:p>
+      <w:pPr>
+        <w:spacing w:after="160" w:line="259" w:lineRule="auto"/>
+        <w:jc w:val="both"/>
+        <w:rPr>
+          <w:lang w:val="en-CA"/>
+        </w:rPr>
+      </w:pPr>
+      <w:r>
+        <w:rPr>
+          <w:lang w:val="en-CA"/>
+        </w:rPr>
+        <w:t xml:space="preserve">    public static </w:t>
+      </w:r>
+      <w:proofErr w:type="spellStart"/>
+      <w:r>
+        <w:rPr>
+          <w:lang w:val="en-CA"/>
+        </w:rPr>
+        <w:t>ModePaiement</w:t>
+      </w:r>
+      <w:proofErr w:type="spellEnd"/>
+      <w:r>
+        <w:rPr>
+          <w:lang w:val="en-CA"/>
+        </w:rPr>
+        <w:t xml:space="preserve"> </w:t>
+      </w:r>
+      <w:proofErr w:type="spellStart"/>
+      <w:proofErr w:type="gramStart"/>
+      <w:r>
+        <w:rPr>
+          <w:lang w:val="en-CA"/>
+        </w:rPr>
+        <w:t>creer</w:t>
+      </w:r>
+      <w:proofErr w:type="spellEnd"/>
+      <w:r>
+        <w:rPr>
+          <w:lang w:val="en-CA"/>
+        </w:rPr>
+        <w:t>(</w:t>
+      </w:r>
+      <w:proofErr w:type="gramEnd"/>
+      <w:r>
+        <w:rPr>
+          <w:lang w:val="en-CA"/>
+        </w:rPr>
+        <w:t>String type) {</w:t>
+      </w:r>
+    </w:p>
+    <w:p>
+      <w:pPr>
+        <w:spacing w:after="160" w:line="259" w:lineRule="auto"/>
+        <w:jc w:val="both"/>
+        <w:rPr>
+          <w:lang w:val="en-CA"/>
+        </w:rPr>
+      </w:pPr>
+      <w:r>
+        <w:rPr>
+          <w:lang w:val="en-CA"/>
+        </w:rPr>
+        <w:t xml:space="preserve">        Supplier&lt;</w:t>
+      </w:r>
+      <w:proofErr w:type="spellStart"/>
+      <w:r>
+        <w:rPr>
+          <w:lang w:val="en-CA"/>
+        </w:rPr>
+        <w:t>ModePaiement</w:t>
+      </w:r>
+      <w:proofErr w:type="spellEnd"/>
+      <w:r>
+        <w:rPr>
+          <w:lang w:val="en-CA"/>
+        </w:rPr>
+        <w:t xml:space="preserve">&gt; supplier = </w:t>
+      </w:r>
+      <w:proofErr w:type="spellStart"/>
+      <w:r>
+        <w:rPr>
+          <w:lang w:val="en-CA"/>
+        </w:rPr>
+        <w:t>registry.get</w:t>
+      </w:r>
+      <w:proofErr w:type="spellEnd"/>
+      <w:r>
+        <w:rPr>
+          <w:lang w:val="en-CA"/>
+        </w:rPr>
+        <w:t>(type</w:t>
+      </w:r>
+      <w:proofErr w:type="gramStart"/>
+      <w:r>
+        <w:rPr>
+          <w:lang w:val="en-CA"/>
+        </w:rPr>
+        <w:t>);</w:t>
+      </w:r>
+      <w:proofErr w:type="gramEnd"/>
+    </w:p>
+    <w:p>
+      <w:pPr>
+        <w:spacing w:after="160" w:line="259" w:lineRule="auto"/>
+        <w:jc w:val="both"/>
+        <w:rPr>
+          <w:lang w:val="en-CA"/>
+        </w:rPr>
+      </w:pPr>
+      <w:r>
+        <w:rPr>
+          <w:lang w:val="en-CA"/>
+        </w:rPr>
+        <w:t xml:space="preserve">        if (supplier == null)</w:t>
+      </w:r>
+    </w:p>
+    <w:p>
+      <w:pPr>
+        <w:spacing w:after="160" w:line="259" w:lineRule="auto"/>
+        <w:jc w:val="both"/>
+        <w:rPr>
+          <w:lang w:val="en-CA"/>
+        </w:rPr>
+      </w:pPr>
+      <w:r>
+        <w:rPr>
+          <w:lang w:val="en-CA"/>
+        </w:rPr>
+        <w:t xml:space="preserve">            throw new </w:t>
+      </w:r>
+      <w:proofErr w:type="spellStart"/>
+      <w:proofErr w:type="gramStart"/>
+      <w:r>
+        <w:rPr>
+          <w:lang w:val="en-CA"/>
+        </w:rPr>
+        <w:t>IllegalArgumentException</w:t>
+      </w:r>
+      <w:proofErr w:type="spellEnd"/>
+      <w:r>
+        <w:rPr>
+          <w:lang w:val="en-CA"/>
+        </w:rPr>
+        <w:t>(</w:t>
+      </w:r>
+      <w:proofErr w:type="gramEnd"/>
+      <w:r>
+        <w:rPr>
+          <w:lang w:val="en-CA"/>
+        </w:rPr>
+        <w:t>"Mode inconnu"</w:t>
+      </w:r>
+      <w:proofErr w:type="gramStart"/>
+      <w:r>
+        <w:rPr>
+          <w:lang w:val="en-CA"/>
+        </w:rPr>
+        <w:t>);</w:t>
+      </w:r>
+      <w:proofErr w:type="gramEnd"/>
+    </w:p>
+    <w:p>
+      <w:pPr>
+        <w:spacing w:after="160" w:line="259" w:lineRule="auto"/>
+        <w:jc w:val="both"/>
+        <w:rPr>
+          <w:lang w:val="en-CA"/>
+        </w:rPr>
+      </w:pPr>
+      <w:r>
+        <w:rPr>
+          <w:lang w:val="en-CA"/>
+        </w:rPr>
+        <w:t xml:space="preserve">        return </w:t>
+      </w:r>
+      <w:proofErr w:type="spellStart"/>
+      <w:proofErr w:type="gramStart"/>
+      <w:r>
+        <w:rPr>
+          <w:lang w:val="en-CA"/>
+        </w:rPr>
+        <w:t>supplier.get</w:t>
+      </w:r>
+      <w:proofErr w:type="spellEnd"/>
+      <w:r>
+        <w:rPr>
+          <w:lang w:val="en-CA"/>
+        </w:rPr>
+        <w:t>();</w:t>
+      </w:r>
+      <w:proofErr w:type="gramEnd"/>
+    </w:p>
+    <w:p>
+      <w:pPr>
+        <w:spacing w:after="160" w:line="259" w:lineRule="auto"/>
+        <w:jc w:val="both"/>
+        <w:rPr>
+          <w:lang w:val="en-CA"/>
+        </w:rPr>
+      </w:pPr>
+      <w:r>
+        <w:rPr>
+          <w:lang w:val="en-CA"/>
+        </w:rPr>
+        <w:t xml:space="preserve">    }</w:t>
+      </w:r>
+    </w:p>
+    <w:p>
+      <w:pPr>
+        <w:spacing w:after="160" w:line="259" w:lineRule="auto"/>
+        <w:jc w:val="both"/>
+        <w:rPr>
+          <w:lang w:val="en-CA"/>
+        </w:rPr>
+      </w:pPr>
+      <w:r>
+        <w:rPr>
+          <w:lang w:val="en-CA"/>
+        </w:rPr>
+        <w:t>}</w:t>
+      </w:r>
+    </w:p>
+    <w:p>
+      <w:pPr>
+        <w:spacing w:after="160" w:line="259" w:lineRule="auto"/>
+        <w:jc w:val="both"/>
+        <w:rPr>
+          <w:lang w:val="fr-CA"/>
+        </w:rPr>
+      </w:pPr>
+      <w:r>
+        <w:rPr>
+          <w:highlight w:val="yellow"/>
+          <w:lang w:val="fr-CA"/>
+        </w:rPr>
+        <w:t>C</w:t>
+      </w:r>
+      <w:r>
+        <w:rPr>
+          <w:highlight w:val="yellow"/>
+          <w:lang w:val="fr-CA"/>
+        </w:rPr>
+        <w:t xml:space="preserve">ela permet </w:t>
+      </w:r>
+      <w:r>
+        <w:rPr>
+          <w:highlight w:val="yellow"/>
+          <w:lang w:val="fr-CA"/>
+        </w:rPr>
+        <w:t>de crée des nouvelle</w:t>
+      </w:r>
+      <w:r>
+        <w:rPr>
+          <w:highlight w:val="yellow"/>
+          <w:lang w:val="fr-CA"/>
+        </w:rPr>
+        <w:t>s</w:t>
+      </w:r>
+      <w:r>
+        <w:rPr>
+          <w:highlight w:val="yellow"/>
+          <w:lang w:val="fr-CA"/>
+        </w:rPr>
+        <w:t xml:space="preserve"> méthode</w:t>
+      </w:r>
+      <w:r>
+        <w:rPr>
+          <w:highlight w:val="yellow"/>
+          <w:lang w:val="fr-CA"/>
+        </w:rPr>
+        <w:t>s</w:t>
+      </w:r>
+      <w:r>
+        <w:rPr>
+          <w:highlight w:val="yellow"/>
+          <w:lang w:val="fr-CA"/>
+        </w:rPr>
+        <w:t xml:space="preserve"> dynamiquement</w:t>
+      </w:r>
+    </w:p>
+    <w:p>
+      <w:pPr>
+        <w:spacing w:after="160" w:line="259" w:lineRule="auto"/>
+        <w:jc w:val="both"/>
+        <w:rPr>
+          <w:lang w:val="fr-CA"/>
+        </w:rPr>
+      </w:pPr>
+      <w:r>
+        <w:rPr>
+          <w:highlight w:val="yellow"/>
+          <w:lang w:val="fr-CA"/>
+        </w:rPr>
+        <w:t>Nouvelle classe</w:t>
+      </w:r>
+      <w:r>
+        <w:rPr>
+          <w:lang w:val="fr-CA"/>
+        </w:rPr>
+        <w:t> :</w:t>
+      </w:r>
+    </w:p>
+    <w:p>
+      <w:pPr>
+        <w:spacing w:after="160" w:line="259" w:lineRule="auto"/>
+        <w:jc w:val="both"/>
+        <w:rPr>
+          <w:lang w:val="en-CA"/>
+        </w:rPr>
+      </w:pPr>
+      <w:r>
+        <w:rPr>
+          <w:lang w:val="en-CA"/>
+        </w:rPr>
+        <w:t xml:space="preserve">public class </w:t>
+      </w:r>
+      <w:proofErr w:type="spellStart"/>
+      <w:r>
+        <w:rPr>
+          <w:lang w:val="en-CA"/>
+        </w:rPr>
+        <w:t>ApplePay</w:t>
+      </w:r>
+      <w:proofErr w:type="spellEnd"/>
+      <w:r>
+        <w:rPr>
+          <w:lang w:val="en-CA"/>
+        </w:rPr>
+        <w:t xml:space="preserve"> implements </w:t>
+      </w:r>
+      <w:proofErr w:type="spellStart"/>
+      <w:r>
+        <w:rPr>
+          <w:lang w:val="en-CA"/>
+        </w:rPr>
+        <w:t>ModePaiement</w:t>
+      </w:r>
+      <w:proofErr w:type="spellEnd"/>
+      <w:r>
+        <w:rPr>
+          <w:lang w:val="en-CA"/>
+        </w:rPr>
+        <w:t xml:space="preserve"> {</w:t>
+      </w:r>
+    </w:p>
+    <w:p>
+      <w:pPr>
+        <w:spacing w:after="160" w:line="259" w:lineRule="auto"/>
+        <w:jc w:val="both"/>
+        <w:rPr>
+          <w:lang w:val="fr-CA"/>
+        </w:rPr>
+      </w:pPr>
+      <w:r>
+        <w:rPr>
+          <w:lang w:val="en-CA"/>
+        </w:rPr>
+        <w:t xml:space="preserve">    </w:t>
+      </w:r>
+      <w:proofErr w:type="gramStart"/>
+      <w:r>
+        <w:rPr>
+          <w:lang w:val="fr-CA"/>
+        </w:rPr>
+        <w:t>public</w:t>
+      </w:r>
+      <w:proofErr w:type="gramEnd"/>
+      <w:r>
+        <w:rPr>
+          <w:lang w:val="fr-CA"/>
+        </w:rPr>
+        <w:t xml:space="preserve"> </w:t>
+      </w:r>
+      <w:proofErr w:type="spellStart"/>
+      <w:r>
+        <w:rPr>
+          <w:lang w:val="fr-CA"/>
+        </w:rPr>
+        <w:t>void</w:t>
+      </w:r>
+      <w:proofErr w:type="spellEnd"/>
+      <w:r>
+        <w:rPr>
+          <w:lang w:val="fr-CA"/>
+        </w:rPr>
+        <w:t xml:space="preserve"> </w:t>
+      </w:r>
+      <w:proofErr w:type="gramStart"/>
+      <w:r>
+        <w:rPr>
+          <w:lang w:val="fr-CA"/>
+        </w:rPr>
+        <w:t>payer(</w:t>
+      </w:r>
+      <w:proofErr w:type="spellStart"/>
+      <w:proofErr w:type="gramEnd"/>
+      <w:r>
+        <w:rPr>
+          <w:lang w:val="fr-CA"/>
+        </w:rPr>
+        <w:t>float</w:t>
+      </w:r>
+      <w:proofErr w:type="spellEnd"/>
+      <w:r>
+        <w:rPr>
+          <w:lang w:val="fr-CA"/>
+        </w:rPr>
+        <w:t xml:space="preserve"> montant) {</w:t>
+      </w:r>
+    </w:p>
+    <w:p>
+      <w:pPr>
+        <w:spacing w:after="160" w:line="259" w:lineRule="auto"/>
+        <w:jc w:val="both"/>
+        <w:rPr>
+          <w:lang w:val="fr-CA"/>
+        </w:rPr>
+      </w:pPr>
+      <w:r>
+        <w:rPr>
+          <w:lang w:val="fr-CA"/>
+        </w:rPr>
+        <w:t xml:space="preserve">        </w:t>
+      </w:r>
+      <w:proofErr w:type="spellStart"/>
+      <w:r>
+        <w:rPr>
+          <w:lang w:val="fr-CA"/>
+        </w:rPr>
+        <w:t>System.out.println</w:t>
+      </w:r>
+      <w:proofErr w:type="spellEnd"/>
+      <w:r>
+        <w:rPr>
+          <w:lang w:val="fr-CA"/>
+        </w:rPr>
+        <w:t xml:space="preserve">("Paiement </w:t>
+      </w:r>
+      <w:proofErr w:type="spellStart"/>
+      <w:r>
+        <w:rPr>
+          <w:lang w:val="fr-CA"/>
+        </w:rPr>
+        <w:t>ApplePay</w:t>
+      </w:r>
+      <w:proofErr w:type="spellEnd"/>
+      <w:r>
+        <w:rPr>
+          <w:lang w:val="fr-CA"/>
+        </w:rPr>
+        <w:t xml:space="preserve"> : " + montant);</w:t>
+      </w:r>
+    </w:p>
+    <w:p>
+      <w:pPr>
+        <w:spacing w:after="160" w:line="259" w:lineRule="auto"/>
+        <w:jc w:val="both"/>
+        <w:rPr>
+          <w:lang w:val="fr-CA"/>
+        </w:rPr>
+      </w:pPr>
+      <w:r>
+        <w:rPr>
+          <w:lang w:val="fr-CA"/>
+        </w:rPr>
+        <w:t xml:space="preserve">    }</w:t>
+      </w:r>
+    </w:p>
+    <w:p>
+      <w:pPr>
+        <w:spacing w:after="160" w:line="259" w:lineRule="auto"/>
+        <w:jc w:val="both"/>
+        <w:rPr>
+          <w:lang w:val="fr-CA"/>
+        </w:rPr>
+      </w:pPr>
+      <w:r>
+        <w:rPr>
+          <w:lang w:val="fr-CA"/>
+        </w:rPr>
+        <w:t>}</w:t>
+      </w:r>
+    </w:p>
+    <w:p>
+      <w:pPr>
+        <w:spacing w:after="160" w:line="259" w:lineRule="auto"/>
+        <w:jc w:val="both"/>
+        <w:rPr>
+          <w:lang w:val="fr-CA"/>
+        </w:rPr>
+      </w:pPr>
+      <w:r>
+        <w:rPr>
+          <w:highlight w:val="yellow"/>
+          <w:lang w:val="fr-CA"/>
+        </w:rPr>
+        <w:t xml:space="preserve">Appelle de la méthode (fait dans </w:t>
+      </w:r>
+      <w:proofErr w:type="gramStart"/>
+      <w:r>
+        <w:rPr>
+          <w:highlight w:val="yellow"/>
+          <w:lang w:val="fr-CA"/>
+        </w:rPr>
+        <w:t>le main</w:t>
+      </w:r>
+      <w:proofErr w:type="gramEnd"/>
+      <w:r>
+        <w:rPr>
+          <w:highlight w:val="yellow"/>
+          <w:lang w:val="fr-CA"/>
+        </w:rPr>
+        <w:t>)</w:t>
+      </w:r>
+    </w:p>
+    <w:p>
+      <w:pPr>
+        <w:spacing w:after="160" w:line="259" w:lineRule="auto"/>
+        <w:jc w:val="both"/>
+        <w:rPr>
+          <w:lang w:val="en-CA"/>
+        </w:rPr>
+      </w:pPr>
+      <w:proofErr w:type="spellStart"/>
+      <w:r>
+        <w:rPr>
+          <w:lang w:val="en-CA"/>
+        </w:rPr>
+        <w:t>ModePaiementFactory.register</w:t>
+      </w:r>
+      <w:proofErr w:type="spellEnd"/>
+      <w:r>
+        <w:rPr>
+          <w:lang w:val="en-CA"/>
+        </w:rPr>
+        <w:t xml:space="preserve">("APPLEPAY", </w:t>
+      </w:r>
+      <w:proofErr w:type="spellStart"/>
+      <w:proofErr w:type="gramStart"/>
+      <w:r>
+        <w:rPr>
+          <w:lang w:val="en-CA"/>
+        </w:rPr>
+        <w:t>ApplePay</w:t>
+      </w:r>
+      <w:proofErr w:type="spellEnd"/>
+      <w:r>
+        <w:rPr>
+          <w:lang w:val="en-CA"/>
+        </w:rPr>
+        <w:t>::</w:t>
+      </w:r>
+      <w:proofErr w:type="gramEnd"/>
+      <w:r>
+        <w:rPr>
+          <w:lang w:val="en-CA"/>
+        </w:rPr>
+        <w:t>new</w:t>
+      </w:r>
+      <w:proofErr w:type="gramStart"/>
+      <w:r>
+        <w:rPr>
+          <w:lang w:val="en-CA"/>
+        </w:rPr>
+        <w:t>);</w:t>
+      </w:r>
+      <w:proofErr w:type="gramEnd"/>
+    </w:p>
+    <w:p>
+      <w:pPr>
+        <w:spacing w:after="160" w:line="259" w:lineRule="auto"/>
+        <w:jc w:val="both"/>
+        <w:rPr>
+          <w:lang w:val="fr-CA"/>
+        </w:rPr>
+      </w:pPr>
+      <w:r>
+        <w:rPr>
+          <w:highlight w:val="yellow"/>
+          <w:lang w:val="fr-CA"/>
+        </w:rPr>
+        <w:lastRenderedPageBreak/>
+        <w:t xml:space="preserve">De cette manière il est très facile de crée de nouvelle méthode </w:t>
+      </w:r>
+      <w:r>
+        <w:rPr>
+          <w:highlight w:val="yellow"/>
+          <w:lang w:val="fr-CA"/>
+        </w:rPr>
+        <w:t xml:space="preserve">et il respecte </w:t>
+      </w:r>
+      <w:proofErr w:type="spellStart"/>
+      <w:r>
+        <w:rPr>
+          <w:highlight w:val="yellow"/>
+          <w:lang w:val="fr-CA"/>
+        </w:rPr>
+        <w:t>tout</w:t>
+      </w:r>
+      <w:proofErr w:type="spellEnd"/>
+      <w:r>
+        <w:rPr>
+          <w:highlight w:val="yellow"/>
+          <w:lang w:val="fr-CA"/>
+        </w:rPr>
+        <w:t xml:space="preserve"> les principes SOLID.</w:t>
+      </w:r>
+    </w:p>
+    <w:p>
+      <w:pPr>
+        <w:spacing w:after="160" w:line="259" w:lineRule="auto"/>
+        <w:jc w:val="both"/>
+        <w:rPr>
+          <w:lang w:val="fr-CA"/>
+        </w:rPr>
+      </w:pPr>
+      <w:r>
+        <w:rPr>
+          <w:lang w:val="fr-CA"/>
+        </w:rPr>
+        <w:t>d) Discutez brièvement des limites ou des coûts de ce patron dans ce contexte</w:t>
+      </w:r>
+    </w:p>
+    <w:p>
+      <w:pPr>
+        <w:spacing w:after="160" w:line="259" w:lineRule="auto"/>
+        <w:jc w:val="both"/>
+        <w:rPr>
+          <w:lang w:val="fr-CA"/>
+        </w:rPr>
+      </w:pPr>
+      <w:r>
+        <w:rPr>
+          <w:highlight w:val="yellow"/>
+          <w:lang w:val="fr-CA"/>
+        </w:rPr>
+        <w:t xml:space="preserve">Il rajoute une classe </w:t>
+      </w:r>
+      <w:r>
+        <w:rPr>
+          <w:highlight w:val="yellow"/>
+          <w:lang w:val="fr-CA"/>
+        </w:rPr>
+        <w:t>« </w:t>
+      </w:r>
+      <w:proofErr w:type="spellStart"/>
+      <w:r>
+        <w:rPr>
+          <w:highlight w:val="yellow"/>
+          <w:lang w:val="fr-CA"/>
+        </w:rPr>
+        <w:t>ModePaiementFactory</w:t>
+      </w:r>
+      <w:proofErr w:type="spellEnd"/>
+      <w:r>
+        <w:rPr>
+          <w:highlight w:val="yellow"/>
+          <w:lang w:val="fr-CA"/>
+        </w:rPr>
+        <w:t> »</w:t>
+      </w:r>
+      <w:r>
+        <w:rPr>
+          <w:highlight w:val="yellow"/>
+          <w:lang w:val="fr-CA"/>
+        </w:rPr>
+        <w:t xml:space="preserve"> qui si mal géré peu devenir très grosse avec </w:t>
+      </w:r>
+      <w:proofErr w:type="gramStart"/>
+      <w:r>
+        <w:rPr>
+          <w:highlight w:val="yellow"/>
+          <w:lang w:val="fr-CA"/>
+        </w:rPr>
+        <w:t>tout les modes</w:t>
+      </w:r>
+      <w:proofErr w:type="gramEnd"/>
+      <w:r>
+        <w:rPr>
+          <w:highlight w:val="yellow"/>
+          <w:lang w:val="fr-CA"/>
+        </w:rPr>
+        <w:t xml:space="preserve"> de paiement.</w:t>
       </w:r>
     </w:p>
     <w:p>

</xml_diff>

<commit_message>
ajoute du diagramme de classe
</commit_message>
<xml_diff>
--- a/TP2_patrons_Conception_A2025.docx
+++ b/TP2_patrons_Conception_A2025.docx
@@ -47,7 +47,6 @@
           <w:lang w:val="fr-CA"/>
         </w:rPr>
       </w:pPr>
-      <w:proofErr w:type="spellStart"/>
       <w:r>
         <w:rPr>
           <w:b/>
@@ -56,42 +55,113 @@
         </w:rPr>
         <w:t>Etudiant</w:t>
       </w:r>
-      <w:proofErr w:type="spellEnd"/>
-      <w:proofErr w:type="gramStart"/>
       <w:r>
         <w:rPr>
           <w:b/>
           <w:sz w:val="28"/>
           <w:lang w:val="fr-CA"/>
         </w:rPr>
-        <w:t> :Nguon</w:t>
-      </w:r>
-      <w:proofErr w:type="gramEnd"/>
+        <w:t>1</w:t>
+      </w:r>
+      <w:proofErr w:type="gramStart"/>
       <w:r>
         <w:rPr>
           <w:b/>
           <w:sz w:val="28"/>
           <w:lang w:val="fr-CA"/>
         </w:rPr>
-        <w:t xml:space="preserve"> Vy Daniel e6316729</w:t>
-      </w:r>
-    </w:p>
-    <w:p>
-      <w:pPr>
-        <w:jc w:val="center"/>
+        <w:t> :Nguon</w:t>
+      </w:r>
+      <w:proofErr w:type="gramEnd"/>
+      <w:r>
         <w:rPr>
           <w:b/>
           <w:sz w:val="28"/>
           <w:lang w:val="fr-CA"/>
         </w:rPr>
-      </w:pPr>
-      <w:r>
+        <w:t xml:space="preserve"> Vy Daniel e6316729</w:t>
+      </w:r>
+    </w:p>
+    <w:p>
+      <w:pPr>
+        <w:jc w:val="center"/>
         <w:rPr>
           <w:b/>
           <w:sz w:val="28"/>
           <w:lang w:val="fr-CA"/>
         </w:rPr>
+      </w:pPr>
+      <w:r>
+        <w:rPr>
+          <w:b/>
+          <w:sz w:val="28"/>
+          <w:lang w:val="fr-CA"/>
+        </w:rPr>
         <w:t>Etudiant2 :</w:t>
+      </w:r>
+      <w:r>
+        <w:rPr>
+          <w:b/>
+          <w:bCs/>
+          <w:iCs/>
+          <w:sz w:val="28"/>
+          <w:szCs w:val="28"/>
+          <w:lang w:val="fr-CA"/>
+        </w:rPr>
+        <w:t xml:space="preserve"> </w:t>
+      </w:r>
+      <w:proofErr w:type="spellStart"/>
+      <w:r>
+        <w:rPr>
+          <w:b/>
+          <w:bCs/>
+          <w:iCs/>
+          <w:sz w:val="28"/>
+          <w:lang w:val="fr-CA"/>
+        </w:rPr>
+        <w:t>Kerian</w:t>
+      </w:r>
+      <w:proofErr w:type="spellEnd"/>
+      <w:r>
+        <w:rPr>
+          <w:b/>
+          <w:bCs/>
+          <w:iCs/>
+          <w:sz w:val="28"/>
+          <w:lang w:val="fr-CA"/>
+        </w:rPr>
+        <w:t xml:space="preserve"> </w:t>
+      </w:r>
+      <w:proofErr w:type="spellStart"/>
+      <w:r>
+        <w:rPr>
+          <w:b/>
+          <w:bCs/>
+          <w:iCs/>
+          <w:sz w:val="28"/>
+          <w:lang w:val="fr-CA"/>
+        </w:rPr>
+        <w:t>Delourmel</w:t>
+      </w:r>
+      <w:proofErr w:type="spellEnd"/>
+      <w:r>
+        <w:rPr>
+          <w:b/>
+          <w:bCs/>
+          <w:iCs/>
+          <w:sz w:val="28"/>
+          <w:u w:val="single"/>
+          <w:lang w:val="fr-CA"/>
+        </w:rPr>
+        <w:t xml:space="preserve"> </w:t>
+      </w:r>
+      <w:r>
+        <w:rPr>
+          <w:b/>
+          <w:bCs/>
+          <w:sz w:val="28"/>
+        </w:rPr>
+        <w:t>e6306684</w:t>
       </w:r>
     </w:p>
     <w:p>
@@ -5237,7 +5307,6 @@
   <w:style w:type="character" w:default="1" w:styleId="Policepardfaut">
     <w:name w:val="Default Paragraph Font"/>
     <w:uiPriority w:val="1"/>
-    <w:semiHidden/>
     <w:unhideWhenUsed/>
   </w:style>
   <w:style w:type="table" w:default="1" w:styleId="TableauNormal">

</xml_diff>